<commit_message>
Updated SW Install Doc
</commit_message>
<xml_diff>
--- a/SW_Installation_Document.docx
+++ b/SW_Installation_Document.docx
@@ -660,7 +660,23 @@
           <w:b/>
           <w:bCs/>
         </w:rPr>
-        <w:t xml:space="preserve">Install Docker for Desktop on Windows </w:t>
+        <w:t xml:space="preserve">Install Docker for Desktop </w:t>
+      </w:r>
+      <w:r>
+        <w:rPr>
+          <w:rFonts w:ascii="DM Sans" w:hAnsi="DM Sans"/>
+          <w:b/>
+          <w:bCs/>
+        </w:rPr>
+        <w:t xml:space="preserve">(Personal account) </w:t>
+      </w:r>
+      <w:r>
+        <w:rPr>
+          <w:rFonts w:ascii="DM Sans" w:hAnsi="DM Sans"/>
+          <w:b/>
+          <w:bCs/>
+        </w:rPr>
+        <w:t xml:space="preserve">on Windows </w:t>
       </w:r>
     </w:p>
     <w:p>
@@ -771,6 +787,190 @@
     </w:p>
     <w:p>
       <w:pPr>
+        <w:jc w:val="both"/>
+        <w:rPr>
+          <w:rFonts w:ascii="DM Sans" w:hAnsi="DM Sans"/>
+        </w:rPr>
+      </w:pPr>
+      <w:r>
+        <w:rPr>
+          <w:rFonts w:ascii="DM Sans" w:hAnsi="DM Sans"/>
+        </w:rPr>
+        <w:t>If Docker for Desktop is not allowed, here are the alternatives</w:t>
+      </w:r>
+    </w:p>
+    <w:p>
+      <w:pPr>
+        <w:pStyle w:val="ListParagraph"/>
+        <w:numPr>
+          <w:ilvl w:val="0"/>
+          <w:numId w:val="19"/>
+        </w:numPr>
+        <w:jc w:val="both"/>
+        <w:rPr>
+          <w:rFonts w:ascii="DM Sans" w:hAnsi="DM Sans"/>
+        </w:rPr>
+      </w:pPr>
+      <w:r>
+        <w:rPr>
+          <w:rFonts w:ascii="DM Sans" w:hAnsi="DM Sans"/>
+        </w:rPr>
+        <w:t>Install Ubuntu 24.04 from Windows App Store (Windows)</w:t>
+      </w:r>
+    </w:p>
+    <w:p>
+      <w:pPr>
+        <w:pStyle w:val="ListParagraph"/>
+        <w:numPr>
+          <w:ilvl w:val="0"/>
+          <w:numId w:val="19"/>
+        </w:numPr>
+        <w:jc w:val="both"/>
+        <w:rPr>
+          <w:rFonts w:ascii="DM Sans" w:hAnsi="DM Sans"/>
+        </w:rPr>
+      </w:pPr>
+      <w:r>
+        <w:rPr>
+          <w:rFonts w:ascii="DM Sans" w:hAnsi="DM Sans"/>
+        </w:rPr>
+        <w:t xml:space="preserve">Open Ubuntu 24.04 terminal </w:t>
+      </w:r>
+    </w:p>
+    <w:p>
+      <w:pPr>
+        <w:pStyle w:val="ListParagraph"/>
+        <w:numPr>
+          <w:ilvl w:val="0"/>
+          <w:numId w:val="19"/>
+        </w:numPr>
+        <w:jc w:val="both"/>
+        <w:rPr>
+          <w:rFonts w:ascii="DM Sans" w:hAnsi="DM Sans"/>
+        </w:rPr>
+      </w:pPr>
+      <w:r>
+        <w:rPr>
+          <w:rFonts w:ascii="DM Sans" w:hAnsi="DM Sans"/>
+        </w:rPr>
+        <w:t xml:space="preserve">Clone </w:t>
+      </w:r>
+      <w:hyperlink r:id="rId11" w:history="1">
+        <w:r>
+          <w:rPr>
+            <w:rStyle w:val="Hyperlink"/>
+            <w:rFonts w:ascii="DM Sans" w:hAnsi="DM Sans"/>
+          </w:rPr>
+          <w:t>https://github.com/seshagirisriram/devops/</w:t>
+        </w:r>
+      </w:hyperlink>
+    </w:p>
+    <w:p>
+      <w:pPr>
+        <w:pStyle w:val="ListParagraph"/>
+        <w:numPr>
+          <w:ilvl w:val="0"/>
+          <w:numId w:val="19"/>
+        </w:numPr>
+        <w:jc w:val="both"/>
+        <w:rPr>
+          <w:rFonts w:ascii="DM Sans" w:hAnsi="DM Sans"/>
+        </w:rPr>
+      </w:pPr>
+      <w:r>
+        <w:rPr>
+          <w:rFonts w:ascii="DM Sans" w:hAnsi="DM Sans"/>
+        </w:rPr>
+        <w:t xml:space="preserve">Run </w:t>
+      </w:r>
+      <w:r>
+        <w:rPr>
+          <w:rFonts w:ascii="DM Sans" w:hAnsi="DM Sans"/>
+          <w:b/>
+          <w:bCs/>
+          <w:i/>
+          <w:iCs/>
+        </w:rPr>
+        <w:t xml:space="preserve">./install_docker.sh  </w:t>
+      </w:r>
+    </w:p>
+    <w:p>
+      <w:pPr>
+        <w:jc w:val="both"/>
+        <w:rPr>
+          <w:rFonts w:ascii="DM Sans" w:hAnsi="DM Sans"/>
+        </w:rPr>
+      </w:pPr>
+      <w:r>
+        <w:rPr>
+          <w:rFonts w:ascii="DM Sans" w:hAnsi="DM Sans"/>
+        </w:rPr>
+        <w:t xml:space="preserve">For Mac Users, instead of Docker for Desktop, install FINCH, using </w:t>
+      </w:r>
+    </w:p>
+    <w:p>
+      <w:pPr>
+        <w:jc w:val="both"/>
+        <w:rPr>
+          <w:rFonts w:ascii="DM Sans" w:hAnsi="DM Sans"/>
+          <w:i/>
+          <w:iCs/>
+        </w:rPr>
+      </w:pPr>
+      <w:r>
+        <w:rPr>
+          <w:rFonts w:ascii="DM Sans" w:hAnsi="DM Sans"/>
+        </w:rPr>
+        <w:tab/>
+      </w:r>
+      <w:r>
+        <w:rPr>
+          <w:rFonts w:ascii="DM Sans" w:hAnsi="DM Sans"/>
+          <w:i/>
+          <w:iCs/>
+        </w:rPr>
+        <w:t xml:space="preserve">brew install finch </w:t>
+      </w:r>
+    </w:p>
+    <w:p>
+      <w:pPr>
+        <w:jc w:val="both"/>
+        <w:rPr>
+          <w:rFonts w:ascii="DM Sans" w:hAnsi="DM Sans"/>
+          <w:i/>
+          <w:iCs/>
+        </w:rPr>
+      </w:pPr>
+      <w:r>
+        <w:rPr>
+          <w:rFonts w:ascii="DM Sans" w:hAnsi="DM Sans"/>
+          <w:i/>
+          <w:iCs/>
+        </w:rPr>
+        <w:tab/>
+        <w:t xml:space="preserve">finch </w:t>
+      </w:r>
+      <w:proofErr w:type="spellStart"/>
+      <w:r>
+        <w:rPr>
+          <w:rFonts w:ascii="DM Sans" w:hAnsi="DM Sans"/>
+          <w:i/>
+          <w:iCs/>
+        </w:rPr>
+        <w:t>init</w:t>
+      </w:r>
+      <w:proofErr w:type="spellEnd"/>
+      <w:r>
+        <w:rPr>
+          <w:rFonts w:ascii="DM Sans" w:hAnsi="DM Sans"/>
+          <w:i/>
+          <w:iCs/>
+        </w:rPr>
+        <w:t xml:space="preserve"> </w:t>
+      </w:r>
+    </w:p>
+    <w:p>
+      <w:pPr>
         <w:pStyle w:val="ListParagraph"/>
         <w:numPr>
           <w:ilvl w:val="0"/>
@@ -832,6 +1032,7 @@
           <w:rFonts w:ascii="DM Sans" w:hAnsi="DM Sans"/>
           <w:noProof/>
         </w:rPr>
+        <w:lastRenderedPageBreak/>
         <w:drawing>
           <wp:inline distT="0" distB="0" distL="0" distR="0" wp14:anchorId="296E4805" wp14:editId="1F62A265">
             <wp:extent cx="5731510" cy="2962910"/>
@@ -848,7 +1049,7 @@
                     <pic:cNvPicPr/>
                   </pic:nvPicPr>
                   <pic:blipFill>
-                    <a:blip r:embed="rId11"/>
+                    <a:blip r:embed="rId12"/>
                     <a:stretch>
                       <a:fillRect/>
                     </a:stretch>
@@ -895,7 +1096,6 @@
           <w:rFonts w:ascii="DM Sans" w:hAnsi="DM Sans"/>
           <w:noProof/>
         </w:rPr>
-        <w:lastRenderedPageBreak/>
         <w:drawing>
           <wp:inline distT="0" distB="0" distL="0" distR="0" wp14:anchorId="294EE883" wp14:editId="533AB15F">
             <wp:extent cx="3867349" cy="4445228"/>
@@ -912,7 +1112,7 @@
                     <pic:cNvPicPr/>
                   </pic:nvPicPr>
                   <pic:blipFill>
-                    <a:blip r:embed="rId12"/>
+                    <a:blip r:embed="rId13"/>
                     <a:stretch>
                       <a:fillRect/>
                     </a:stretch>
@@ -986,6 +1186,7 @@
         <w:rPr>
           <w:rFonts w:ascii="DM Sans" w:hAnsi="DM Sans"/>
         </w:rPr>
+        <w:lastRenderedPageBreak/>
         <w:t xml:space="preserve">Maven does not have an installer. Instead unzip the file from link provided by your organization. </w:t>
       </w:r>
     </w:p>
@@ -1031,7 +1232,7 @@
                     <pic:cNvPicPr/>
                   </pic:nvPicPr>
                   <pic:blipFill>
-                    <a:blip r:embed="rId13"/>
+                    <a:blip r:embed="rId14"/>
                     <a:stretch>
                       <a:fillRect/>
                     </a:stretch>
@@ -1064,7 +1265,6 @@
           <w:rFonts w:ascii="DM Sans" w:hAnsi="DM Sans"/>
           <w:noProof/>
         </w:rPr>
-        <w:lastRenderedPageBreak/>
         <w:drawing>
           <wp:inline distT="0" distB="0" distL="0" distR="0" wp14:anchorId="408EE81D" wp14:editId="456B8769">
             <wp:extent cx="4730993" cy="5239019"/>
@@ -1081,7 +1281,7 @@
                     <pic:cNvPicPr/>
                   </pic:nvPicPr>
                   <pic:blipFill>
-                    <a:blip r:embed="rId14"/>
+                    <a:blip r:embed="rId15"/>
                     <a:stretch>
                       <a:fillRect/>
                     </a:stretch>
@@ -1202,7 +1402,7 @@
           <w:rFonts w:ascii="DM Sans" w:hAnsi="DM Sans"/>
         </w:rPr>
       </w:pPr>
-      <w:hyperlink r:id="rId15" w:history="1">
+      <w:hyperlink r:id="rId16" w:history="1">
         <w:r>
           <w:rPr>
             <w:rStyle w:val="Hyperlink"/>
@@ -1326,7 +1526,6 @@
           <w:i/>
           <w:iCs/>
         </w:rPr>
-        <w:lastRenderedPageBreak/>
         <w:t>nvm</w:t>
       </w:r>
       <w:proofErr w:type="spellEnd"/>
@@ -1338,7 +1537,7 @@
         </w:rPr>
         <w:t xml:space="preserve"> install 24.12.0 </w:t>
       </w:r>
-      <w:hyperlink r:id="rId16" w:history="1">
+      <w:hyperlink r:id="rId17" w:history="1">
         <w:r>
           <w:rPr>
             <w:rStyle w:val="Hyperlink"/>
@@ -1504,7 +1703,7 @@
         </w:rPr>
         <w:t>Refer to the documentation here (</w:t>
       </w:r>
-      <w:hyperlink r:id="rId17" w:history="1">
+      <w:hyperlink r:id="rId18" w:history="1">
         <w:r>
           <w:rPr>
             <w:rStyle w:val="Hyperlink"/>
@@ -1535,7 +1734,7 @@
         </w:rPr>
         <w:t xml:space="preserve">For AWS Elastic Bean CLI, refer </w:t>
       </w:r>
-      <w:hyperlink r:id="rId18" w:history="1">
+      <w:hyperlink r:id="rId19" w:history="1">
         <w:r>
           <w:rPr>
             <w:rStyle w:val="Hyperlink"/>
@@ -1550,7 +1749,7 @@
         </w:rPr>
         <w:t xml:space="preserve"> (</w:t>
       </w:r>
-      <w:hyperlink r:id="rId19" w:history="1">
+      <w:hyperlink r:id="rId20" w:history="1">
         <w:r>
           <w:rPr>
             <w:rStyle w:val="Hyperlink"/>
@@ -1864,6 +2063,7 @@
                 <w:b/>
                 <w:bCs/>
               </w:rPr>
+              <w:lastRenderedPageBreak/>
               <w:t>Git</w:t>
             </w:r>
           </w:p>
@@ -1914,7 +2114,7 @@
               </w:rPr>
               <w:t xml:space="preserve">Homebrew (brew install git) or </w:t>
             </w:r>
-            <w:hyperlink r:id="rId20" w:history="1">
+            <w:hyperlink r:id="rId21" w:history="1">
               <w:r>
                 <w:rPr>
                   <w:rStyle w:val="Hyperlink"/>
@@ -2110,7 +2310,6 @@
                 <w:b/>
                 <w:bCs/>
               </w:rPr>
-              <w:lastRenderedPageBreak/>
               <w:t>N</w:t>
             </w:r>
             <w:r>
@@ -2226,7 +2425,7 @@
               </w:rPr>
               <w:t xml:space="preserve">Manages multiple </w:t>
             </w:r>
-            <w:hyperlink r:id="rId21" w:history="1">
+            <w:hyperlink r:id="rId22" w:history="1">
               <w:r>
                 <w:rPr>
                   <w:rStyle w:val="Hyperlink"/>
@@ -2703,7 +2902,7 @@
         </w:rPr>
         <w:t xml:space="preserve">For </w:t>
       </w:r>
-      <w:hyperlink r:id="rId22" w:history="1">
+      <w:hyperlink r:id="rId23" w:history="1">
         <w:r>
           <w:rPr>
             <w:rStyle w:val="Hyperlink"/>
@@ -2889,6 +3088,7 @@
           <w:rFonts w:ascii="DM Sans" w:hAnsi="DM Sans"/>
           <w:noProof/>
         </w:rPr>
+        <w:lastRenderedPageBreak/>
         <w:drawing>
           <wp:inline distT="0" distB="0" distL="0" distR="0" wp14:anchorId="79F864F8" wp14:editId="1BA511E1">
             <wp:extent cx="5731510" cy="2953385"/>
@@ -2905,7 +3105,7 @@
                     <pic:cNvPicPr/>
                   </pic:nvPicPr>
                   <pic:blipFill>
-                    <a:blip r:embed="rId23"/>
+                    <a:blip r:embed="rId24"/>
                     <a:stretch>
                       <a:fillRect/>
                     </a:stretch>
@@ -2955,8 +3155,8 @@
       </w:pPr>
     </w:p>
     <w:sectPr>
-      <w:headerReference w:type="default" r:id="rId24"/>
-      <w:footerReference w:type="default" r:id="rId25"/>
+      <w:headerReference w:type="default" r:id="rId25"/>
+      <w:footerReference w:type="default" r:id="rId26"/>
       <w:pgSz w:w="11906" w:h="16838"/>
       <w:pgMar w:top="1440" w:right="1440" w:bottom="1440" w:left="1440" w:header="708" w:footer="708" w:gutter="0"/>
       <w:pgNumType w:start="1"/>
@@ -3338,6 +3538,95 @@
     </w:lvl>
   </w:abstractNum>
   <w:abstractNum w:abstractNumId="2" w15:restartNumberingAfterBreak="0">
+    <w:nsid w:val="141819A6"/>
+    <w:multiLevelType w:val="hybridMultilevel"/>
+    <w:tmpl w:val="FC166E2A"/>
+    <w:lvl w:ilvl="0" w:tplc="40090019">
+      <w:start w:val="1"/>
+      <w:numFmt w:val="lowerLetter"/>
+      <w:lvlText w:val="%1."/>
+      <w:lvlJc w:val="left"/>
+      <w:pPr>
+        <w:ind w:left="720" w:hanging="360"/>
+      </w:pPr>
+      <w:rPr>
+        <w:rFonts w:hint="default"/>
+      </w:rPr>
+    </w:lvl>
+    <w:lvl w:ilvl="1" w:tplc="40090019" w:tentative="1">
+      <w:start w:val="1"/>
+      <w:numFmt w:val="lowerLetter"/>
+      <w:lvlText w:val="%2."/>
+      <w:lvlJc w:val="left"/>
+      <w:pPr>
+        <w:ind w:left="1440" w:hanging="360"/>
+      </w:pPr>
+    </w:lvl>
+    <w:lvl w:ilvl="2" w:tplc="4009001B" w:tentative="1">
+      <w:start w:val="1"/>
+      <w:numFmt w:val="lowerRoman"/>
+      <w:lvlText w:val="%3."/>
+      <w:lvlJc w:val="right"/>
+      <w:pPr>
+        <w:ind w:left="2160" w:hanging="180"/>
+      </w:pPr>
+    </w:lvl>
+    <w:lvl w:ilvl="3" w:tplc="4009000F" w:tentative="1">
+      <w:start w:val="1"/>
+      <w:numFmt w:val="decimal"/>
+      <w:lvlText w:val="%4."/>
+      <w:lvlJc w:val="left"/>
+      <w:pPr>
+        <w:ind w:left="2880" w:hanging="360"/>
+      </w:pPr>
+    </w:lvl>
+    <w:lvl w:ilvl="4" w:tplc="40090019" w:tentative="1">
+      <w:start w:val="1"/>
+      <w:numFmt w:val="lowerLetter"/>
+      <w:lvlText w:val="%5."/>
+      <w:lvlJc w:val="left"/>
+      <w:pPr>
+        <w:ind w:left="3600" w:hanging="360"/>
+      </w:pPr>
+    </w:lvl>
+    <w:lvl w:ilvl="5" w:tplc="4009001B" w:tentative="1">
+      <w:start w:val="1"/>
+      <w:numFmt w:val="lowerRoman"/>
+      <w:lvlText w:val="%6."/>
+      <w:lvlJc w:val="right"/>
+      <w:pPr>
+        <w:ind w:left="4320" w:hanging="180"/>
+      </w:pPr>
+    </w:lvl>
+    <w:lvl w:ilvl="6" w:tplc="4009000F" w:tentative="1">
+      <w:start w:val="1"/>
+      <w:numFmt w:val="decimal"/>
+      <w:lvlText w:val="%7."/>
+      <w:lvlJc w:val="left"/>
+      <w:pPr>
+        <w:ind w:left="5040" w:hanging="360"/>
+      </w:pPr>
+    </w:lvl>
+    <w:lvl w:ilvl="7" w:tplc="40090019" w:tentative="1">
+      <w:start w:val="1"/>
+      <w:numFmt w:val="lowerLetter"/>
+      <w:lvlText w:val="%8."/>
+      <w:lvlJc w:val="left"/>
+      <w:pPr>
+        <w:ind w:left="5760" w:hanging="360"/>
+      </w:pPr>
+    </w:lvl>
+    <w:lvl w:ilvl="8" w:tplc="4009001B" w:tentative="1">
+      <w:start w:val="1"/>
+      <w:numFmt w:val="lowerRoman"/>
+      <w:lvlText w:val="%9."/>
+      <w:lvlJc w:val="right"/>
+      <w:pPr>
+        <w:ind w:left="6480" w:hanging="180"/>
+      </w:pPr>
+    </w:lvl>
+  </w:abstractNum>
+  <w:abstractNum w:abstractNumId="3" w15:restartNumberingAfterBreak="0">
     <w:nsid w:val="196B5BA0"/>
     <w:multiLevelType w:val="hybridMultilevel"/>
     <w:tmpl w:val="C7465602"/>
@@ -3450,7 +3739,7 @@
       </w:rPr>
     </w:lvl>
   </w:abstractNum>
-  <w:abstractNum w:abstractNumId="3" w15:restartNumberingAfterBreak="0">
+  <w:abstractNum w:abstractNumId="4" w15:restartNumberingAfterBreak="0">
     <w:nsid w:val="2B8E2E05"/>
     <w:multiLevelType w:val="hybridMultilevel"/>
     <w:tmpl w:val="7AEAED54"/>
@@ -3563,7 +3852,7 @@
       </w:rPr>
     </w:lvl>
   </w:abstractNum>
-  <w:abstractNum w:abstractNumId="4" w15:restartNumberingAfterBreak="0">
+  <w:abstractNum w:abstractNumId="5" w15:restartNumberingAfterBreak="0">
     <w:nsid w:val="31276110"/>
     <w:multiLevelType w:val="hybridMultilevel"/>
     <w:tmpl w:val="34DE80FA"/>
@@ -3652,7 +3941,7 @@
       </w:pPr>
     </w:lvl>
   </w:abstractNum>
-  <w:abstractNum w:abstractNumId="5" w15:restartNumberingAfterBreak="0">
+  <w:abstractNum w:abstractNumId="6" w15:restartNumberingAfterBreak="0">
     <w:nsid w:val="34D47810"/>
     <w:multiLevelType w:val="hybridMultilevel"/>
     <w:tmpl w:val="BF522C12"/>
@@ -3765,7 +4054,7 @@
       </w:rPr>
     </w:lvl>
   </w:abstractNum>
-  <w:abstractNum w:abstractNumId="6" w15:restartNumberingAfterBreak="0">
+  <w:abstractNum w:abstractNumId="7" w15:restartNumberingAfterBreak="0">
     <w:nsid w:val="36F47FC6"/>
     <w:multiLevelType w:val="hybridMultilevel"/>
     <w:tmpl w:val="5ACE122C"/>
@@ -3854,7 +4143,7 @@
       </w:pPr>
     </w:lvl>
   </w:abstractNum>
-  <w:abstractNum w:abstractNumId="7" w15:restartNumberingAfterBreak="0">
+  <w:abstractNum w:abstractNumId="8" w15:restartNumberingAfterBreak="0">
     <w:nsid w:val="38350E2C"/>
     <w:multiLevelType w:val="hybridMultilevel"/>
     <w:tmpl w:val="965CB5AA"/>
@@ -3943,7 +4232,7 @@
       </w:pPr>
     </w:lvl>
   </w:abstractNum>
-  <w:abstractNum w:abstractNumId="8" w15:restartNumberingAfterBreak="0">
+  <w:abstractNum w:abstractNumId="9" w15:restartNumberingAfterBreak="0">
     <w:nsid w:val="3C3E6622"/>
     <w:multiLevelType w:val="hybridMultilevel"/>
     <w:tmpl w:val="F2C4FEB8"/>
@@ -4032,7 +4321,7 @@
       </w:pPr>
     </w:lvl>
   </w:abstractNum>
-  <w:abstractNum w:abstractNumId="9" w15:restartNumberingAfterBreak="0">
+  <w:abstractNum w:abstractNumId="10" w15:restartNumberingAfterBreak="0">
     <w:nsid w:val="42353D1B"/>
     <w:multiLevelType w:val="hybridMultilevel"/>
     <w:tmpl w:val="45182C98"/>
@@ -4121,7 +4410,7 @@
       </w:pPr>
     </w:lvl>
   </w:abstractNum>
-  <w:abstractNum w:abstractNumId="10" w15:restartNumberingAfterBreak="0">
+  <w:abstractNum w:abstractNumId="11" w15:restartNumberingAfterBreak="0">
     <w:nsid w:val="485656F1"/>
     <w:multiLevelType w:val="hybridMultilevel"/>
     <w:tmpl w:val="415CF1BA"/>
@@ -4210,7 +4499,7 @@
       </w:pPr>
     </w:lvl>
   </w:abstractNum>
-  <w:abstractNum w:abstractNumId="11" w15:restartNumberingAfterBreak="0">
+  <w:abstractNum w:abstractNumId="12" w15:restartNumberingAfterBreak="0">
     <w:nsid w:val="538427B9"/>
     <w:multiLevelType w:val="hybridMultilevel"/>
     <w:tmpl w:val="415CF1BA"/>
@@ -4299,7 +4588,7 @@
       </w:pPr>
     </w:lvl>
   </w:abstractNum>
-  <w:abstractNum w:abstractNumId="12" w15:restartNumberingAfterBreak="0">
+  <w:abstractNum w:abstractNumId="13" w15:restartNumberingAfterBreak="0">
     <w:nsid w:val="552107CD"/>
     <w:multiLevelType w:val="hybridMultilevel"/>
     <w:tmpl w:val="C4A22DD8"/>
@@ -4385,7 +4674,7 @@
       </w:pPr>
     </w:lvl>
   </w:abstractNum>
-  <w:abstractNum w:abstractNumId="13" w15:restartNumberingAfterBreak="0">
+  <w:abstractNum w:abstractNumId="14" w15:restartNumberingAfterBreak="0">
     <w:nsid w:val="58FA2B44"/>
     <w:multiLevelType w:val="hybridMultilevel"/>
     <w:tmpl w:val="00C49D6A"/>
@@ -4498,7 +4787,7 @@
       </w:rPr>
     </w:lvl>
   </w:abstractNum>
-  <w:abstractNum w:abstractNumId="14" w15:restartNumberingAfterBreak="0">
+  <w:abstractNum w:abstractNumId="15" w15:restartNumberingAfterBreak="0">
     <w:nsid w:val="694422E3"/>
     <w:multiLevelType w:val="multilevel"/>
     <w:tmpl w:val="3196B990"/>
@@ -4647,7 +4936,7 @@
       </w:rPr>
     </w:lvl>
   </w:abstractNum>
-  <w:abstractNum w:abstractNumId="15" w15:restartNumberingAfterBreak="0">
+  <w:abstractNum w:abstractNumId="16" w15:restartNumberingAfterBreak="0">
     <w:nsid w:val="6C88659B"/>
     <w:multiLevelType w:val="hybridMultilevel"/>
     <w:tmpl w:val="021E85F4"/>
@@ -4736,7 +5025,7 @@
       </w:pPr>
     </w:lvl>
   </w:abstractNum>
-  <w:abstractNum w:abstractNumId="16" w15:restartNumberingAfterBreak="0">
+  <w:abstractNum w:abstractNumId="17" w15:restartNumberingAfterBreak="0">
     <w:nsid w:val="70412F32"/>
     <w:multiLevelType w:val="hybridMultilevel"/>
     <w:tmpl w:val="9E3ABA20"/>
@@ -4825,7 +5114,7 @@
       </w:pPr>
     </w:lvl>
   </w:abstractNum>
-  <w:abstractNum w:abstractNumId="17" w15:restartNumberingAfterBreak="0">
+  <w:abstractNum w:abstractNumId="18" w15:restartNumberingAfterBreak="0">
     <w:nsid w:val="7CDD73D2"/>
     <w:multiLevelType w:val="hybridMultilevel"/>
     <w:tmpl w:val="08564F00"/>
@@ -4915,58 +5204,61 @@
     </w:lvl>
   </w:abstractNum>
   <w:num w:numId="1" w16cid:durableId="2092197866">
-    <w:abstractNumId w:val="7"/>
+    <w:abstractNumId w:val="8"/>
   </w:num>
   <w:num w:numId="2" w16cid:durableId="619871767">
-    <w:abstractNumId w:val="15"/>
+    <w:abstractNumId w:val="16"/>
   </w:num>
   <w:num w:numId="3" w16cid:durableId="1686983479">
+    <w:abstractNumId w:val="6"/>
+  </w:num>
+  <w:num w:numId="4" w16cid:durableId="797838573">
     <w:abstractNumId w:val="5"/>
   </w:num>
-  <w:num w:numId="4" w16cid:durableId="797838573">
-    <w:abstractNumId w:val="4"/>
-  </w:num>
   <w:num w:numId="5" w16cid:durableId="769278655">
-    <w:abstractNumId w:val="12"/>
+    <w:abstractNumId w:val="13"/>
   </w:num>
   <w:num w:numId="6" w16cid:durableId="925458785">
     <w:abstractNumId w:val="1"/>
   </w:num>
   <w:num w:numId="7" w16cid:durableId="132795948">
+    <w:abstractNumId w:val="10"/>
+  </w:num>
+  <w:num w:numId="8" w16cid:durableId="1492792645">
+    <w:abstractNumId w:val="17"/>
+  </w:num>
+  <w:num w:numId="9" w16cid:durableId="1989360896">
     <w:abstractNumId w:val="9"/>
   </w:num>
-  <w:num w:numId="8" w16cid:durableId="1492792645">
-    <w:abstractNumId w:val="16"/>
-  </w:num>
-  <w:num w:numId="9" w16cid:durableId="1989360896">
-    <w:abstractNumId w:val="8"/>
-  </w:num>
   <w:num w:numId="10" w16cid:durableId="119998908">
-    <w:abstractNumId w:val="6"/>
+    <w:abstractNumId w:val="7"/>
   </w:num>
   <w:num w:numId="11" w16cid:durableId="1855656233">
-    <w:abstractNumId w:val="17"/>
+    <w:abstractNumId w:val="18"/>
   </w:num>
   <w:num w:numId="12" w16cid:durableId="1681933083">
-    <w:abstractNumId w:val="2"/>
+    <w:abstractNumId w:val="3"/>
   </w:num>
   <w:num w:numId="13" w16cid:durableId="308940837">
     <w:abstractNumId w:val="0"/>
   </w:num>
   <w:num w:numId="14" w16cid:durableId="2055110444">
+    <w:abstractNumId w:val="12"/>
+  </w:num>
+  <w:num w:numId="15" w16cid:durableId="203181596">
+    <w:abstractNumId w:val="14"/>
+  </w:num>
+  <w:num w:numId="16" w16cid:durableId="538401311">
+    <w:abstractNumId w:val="15"/>
+  </w:num>
+  <w:num w:numId="17" w16cid:durableId="1658651922">
+    <w:abstractNumId w:val="4"/>
+  </w:num>
+  <w:num w:numId="18" w16cid:durableId="914165513">
     <w:abstractNumId w:val="11"/>
   </w:num>
-  <w:num w:numId="15" w16cid:durableId="203181596">
-    <w:abstractNumId w:val="13"/>
-  </w:num>
-  <w:num w:numId="16" w16cid:durableId="538401311">
-    <w:abstractNumId w:val="14"/>
-  </w:num>
-  <w:num w:numId="17" w16cid:durableId="1658651922">
-    <w:abstractNumId w:val="3"/>
-  </w:num>
-  <w:num w:numId="18" w16cid:durableId="914165513">
-    <w:abstractNumId w:val="10"/>
+  <w:num w:numId="19" w16cid:durableId="248119655">
+    <w:abstractNumId w:val="2"/>
   </w:num>
 </w:numbering>
 </file>

</xml_diff>